<commit_message>
Carga git 22/02/2024 |  6:25:02.63
</commit_message>
<xml_diff>
--- a/Documentacion/Mantenimientos/ER23_AP_Subir Complementos de Pagos/23012024 #150125 - MA178 Retención de proveedores incumplidos/ADM-Guía-9_ER23_AP_Subir Complementos de Pagos.docx
+++ b/Documentacion/Mantenimientos/ER23_AP_Subir Complementos de Pagos/23012024 #150125 - MA178 Retención de proveedores incumplidos/ADM-Guía-9_ER23_AP_Subir Complementos de Pagos.docx
@@ -535,29 +535,7 @@
           <w:szCs w:val="24"/>
           <w:lang w:val="es-ES"/>
         </w:rPr>
-        <w:t xml:space="preserve">Se debe contar con acceso a APEX usuario y </w:t>
-      </w:r>
-      <w:proofErr w:type="spellStart"/>
-      <w:r>
-        <w:rPr>
-          <w:rStyle w:val="fontstyle01"/>
-          <w:rFonts w:asciiTheme="minorHAnsi" w:hAnsiTheme="minorHAnsi"/>
-          <w:sz w:val="24"/>
-          <w:szCs w:val="24"/>
-          <w:lang w:val="es-ES"/>
-        </w:rPr>
-        <w:t>pass</w:t>
-      </w:r>
-      <w:proofErr w:type="spellEnd"/>
-      <w:r>
-        <w:rPr>
-          <w:rStyle w:val="fontstyle01"/>
-          <w:rFonts w:asciiTheme="minorHAnsi" w:hAnsiTheme="minorHAnsi"/>
-          <w:sz w:val="24"/>
-          <w:szCs w:val="24"/>
-          <w:lang w:val="es-ES"/>
-        </w:rPr>
-        <w:t xml:space="preserve"> con roll.</w:t>
+        <w:t>Se debe contar con acceso a APEX usuario y pass con roll.</w:t>
       </w:r>
     </w:p>
     <w:p>
@@ -926,23 +904,7 @@
                 <w:b/>
                 <w:sz w:val="20"/>
               </w:rPr>
-              <w:t>“</w:t>
-            </w:r>
-            <w:proofErr w:type="spellStart"/>
-            <w:r>
-              <w:rPr>
-                <w:b/>
-                <w:sz w:val="20"/>
-              </w:rPr>
-              <w:t>Login</w:t>
-            </w:r>
-            <w:proofErr w:type="spellEnd"/>
-            <w:r>
-              <w:rPr>
-                <w:b/>
-                <w:sz w:val="20"/>
-              </w:rPr>
-              <w:t xml:space="preserve"> In”</w:t>
+              <w:t>“Login In”</w:t>
             </w:r>
           </w:p>
           <w:p>
@@ -1213,17 +1175,8 @@
                 <w:b/>
                 <w:sz w:val="20"/>
               </w:rPr>
-              <w:t>&gt;</w:t>
-            </w:r>
-            <w:proofErr w:type="spellStart"/>
-            <w:r>
-              <w:rPr>
-                <w:b/>
-                <w:sz w:val="20"/>
-              </w:rPr>
-              <w:t>Click</w:t>
-            </w:r>
-            <w:proofErr w:type="spellEnd"/>
+              <w:t>&gt;Click</w:t>
+            </w:r>
             <w:r>
               <w:rPr>
                 <w:b/>
@@ -1237,17 +1190,8 @@
                 <w:b/>
                 <w:sz w:val="20"/>
               </w:rPr>
-              <w:t xml:space="preserve">en </w:t>
-            </w:r>
-            <w:proofErr w:type="spellStart"/>
-            <w:r>
-              <w:rPr>
-                <w:b/>
-                <w:sz w:val="20"/>
-              </w:rPr>
-              <w:t>nav</w:t>
-            </w:r>
-            <w:proofErr w:type="spellEnd"/>
+              <w:t>en nav</w:t>
+            </w:r>
             <w:r>
               <w:rPr>
                 <w:b/>
@@ -1268,7 +1212,21 @@
                 <w:b/>
                 <w:sz w:val="20"/>
               </w:rPr>
-              <w:t>Reporte Complementos de Pago</w:t>
+              <w:t>Reporte</w:t>
+            </w:r>
+            <w:r>
+              <w:rPr>
+                <w:b/>
+                <w:sz w:val="20"/>
+              </w:rPr>
+              <w:t xml:space="preserve"> Validación </w:t>
+            </w:r>
+            <w:r>
+              <w:rPr>
+                <w:b/>
+                <w:sz w:val="20"/>
+              </w:rPr>
+              <w:t xml:space="preserve"> Complementos de Pago</w:t>
             </w:r>
             <w:r>
               <w:rPr>
@@ -1310,17 +1268,8 @@
                 <w:b/>
                 <w:sz w:val="20"/>
               </w:rPr>
-              <w:t>&gt;</w:t>
-            </w:r>
-            <w:proofErr w:type="spellStart"/>
-            <w:r>
-              <w:rPr>
-                <w:b/>
-                <w:sz w:val="20"/>
-              </w:rPr>
-              <w:t>Click</w:t>
-            </w:r>
-            <w:proofErr w:type="spellEnd"/>
+              <w:t>&gt;Click</w:t>
+            </w:r>
             <w:r>
               <w:rPr>
                 <w:b/>
@@ -1356,7 +1305,42 @@
                 <w:b/>
                 <w:sz w:val="20"/>
               </w:rPr>
-              <w:t>Reporte Complementos de Pago</w:t>
+              <w:t>Reporte</w:t>
+            </w:r>
+            <w:r>
+              <w:rPr>
+                <w:b/>
+                <w:sz w:val="20"/>
+              </w:rPr>
+              <w:t xml:space="preserve"> </w:t>
+            </w:r>
+            <w:r>
+              <w:rPr>
+                <w:b/>
+                <w:sz w:val="20"/>
+              </w:rPr>
+              <w:t xml:space="preserve">Validación </w:t>
+            </w:r>
+            <w:r>
+              <w:rPr>
+                <w:b/>
+                <w:sz w:val="20"/>
+              </w:rPr>
+              <w:t xml:space="preserve"> </w:t>
+            </w:r>
+            <w:r>
+              <w:rPr>
+                <w:b/>
+                <w:sz w:val="20"/>
+              </w:rPr>
+              <w:t xml:space="preserve"> </w:t>
+            </w:r>
+            <w:r>
+              <w:rPr>
+                <w:b/>
+                <w:sz w:val="20"/>
+              </w:rPr>
+              <w:t>Complementos de Pago</w:t>
             </w:r>
             <w:r>
               <w:rPr>
@@ -1540,17 +1524,8 @@
                 <w:b/>
                 <w:sz w:val="20"/>
               </w:rPr>
-              <w:t>&gt;</w:t>
-            </w:r>
-            <w:proofErr w:type="spellStart"/>
-            <w:r>
-              <w:rPr>
-                <w:b/>
-                <w:sz w:val="20"/>
-              </w:rPr>
-              <w:t>Click</w:t>
-            </w:r>
-            <w:proofErr w:type="spellEnd"/>
+              <w:t>&gt;Click</w:t>
+            </w:r>
             <w:r>
               <w:rPr>
                 <w:b/>
@@ -1798,17 +1773,8 @@
                 <w:b/>
                 <w:sz w:val="20"/>
               </w:rPr>
-              <w:t>&gt;</w:t>
-            </w:r>
-            <w:proofErr w:type="spellStart"/>
-            <w:r>
-              <w:rPr>
-                <w:b/>
-                <w:sz w:val="20"/>
-              </w:rPr>
-              <w:t>Click</w:t>
-            </w:r>
-            <w:proofErr w:type="spellEnd"/>
+              <w:t>&gt;Click</w:t>
+            </w:r>
             <w:r>
               <w:rPr>
                 <w:b/>
@@ -1997,17 +1963,8 @@
                 <w:b/>
                 <w:sz w:val="20"/>
               </w:rPr>
-              <w:t>&gt;</w:t>
-            </w:r>
-            <w:proofErr w:type="spellStart"/>
-            <w:r>
-              <w:rPr>
-                <w:b/>
-                <w:sz w:val="20"/>
-              </w:rPr>
-              <w:t>Click</w:t>
-            </w:r>
-            <w:proofErr w:type="spellEnd"/>
+              <w:t>&gt;Click</w:t>
+            </w:r>
             <w:r>
               <w:rPr>
                 <w:b/>
@@ -2038,111 +1995,13 @@
               </w:rPr>
               <w:t>“</w:t>
             </w:r>
-            <w:proofErr w:type="spellStart"/>
-            <w:r>
-              <w:rPr>
-                <w:b/>
-                <w:sz w:val="20"/>
-              </w:rPr>
-              <w:t>Upload</w:t>
-            </w:r>
-            <w:proofErr w:type="spellEnd"/>
-            <w:r>
-              <w:rPr>
-                <w:b/>
-                <w:sz w:val="20"/>
-              </w:rPr>
-              <w:t xml:space="preserve"> file, </w:t>
-            </w:r>
-            <w:proofErr w:type="spellStart"/>
-            <w:r>
-              <w:rPr>
-                <w:b/>
-                <w:sz w:val="20"/>
-              </w:rPr>
-              <w:t>comma</w:t>
-            </w:r>
-            <w:proofErr w:type="spellEnd"/>
-            <w:r>
-              <w:rPr>
-                <w:b/>
-                <w:sz w:val="20"/>
-              </w:rPr>
-              <w:t xml:space="preserve"> </w:t>
-            </w:r>
-            <w:proofErr w:type="spellStart"/>
-            <w:r>
-              <w:rPr>
-                <w:b/>
-                <w:sz w:val="20"/>
-              </w:rPr>
-              <w:t>separated</w:t>
-            </w:r>
-            <w:proofErr w:type="spellEnd"/>
-            <w:r>
-              <w:rPr>
-                <w:b/>
-                <w:sz w:val="20"/>
-              </w:rPr>
-              <w:t xml:space="preserve"> (*.</w:t>
-            </w:r>
-            <w:proofErr w:type="spellStart"/>
-            <w:r>
-              <w:rPr>
-                <w:b/>
-                <w:sz w:val="20"/>
-              </w:rPr>
-              <w:t>csv</w:t>
-            </w:r>
-            <w:proofErr w:type="spellEnd"/>
-            <w:r>
-              <w:rPr>
-                <w:b/>
-                <w:sz w:val="20"/>
-              </w:rPr>
-              <w:t xml:space="preserve">) </w:t>
-            </w:r>
-            <w:proofErr w:type="spellStart"/>
-            <w:r>
-              <w:rPr>
-                <w:b/>
-                <w:sz w:val="20"/>
-              </w:rPr>
-              <w:t>or</w:t>
-            </w:r>
-            <w:proofErr w:type="spellEnd"/>
-            <w:r>
-              <w:rPr>
-                <w:b/>
-                <w:sz w:val="20"/>
-              </w:rPr>
-              <w:t xml:space="preserve"> </w:t>
-            </w:r>
-            <w:proofErr w:type="spellStart"/>
-            <w:r>
-              <w:rPr>
-                <w:b/>
-                <w:sz w:val="20"/>
-              </w:rPr>
-              <w:t>tab</w:t>
-            </w:r>
-            <w:proofErr w:type="spellEnd"/>
-            <w:r>
-              <w:rPr>
-                <w:b/>
-                <w:sz w:val="20"/>
-              </w:rPr>
-              <w:t xml:space="preserve"> </w:t>
-            </w:r>
-            <w:proofErr w:type="spellStart"/>
-            <w:r>
-              <w:rPr>
-                <w:b/>
-                <w:sz w:val="20"/>
-              </w:rPr>
-              <w:t>delimited</w:t>
-            </w:r>
-            <w:proofErr w:type="spellEnd"/>
+            <w:r>
+              <w:rPr>
+                <w:b/>
+                <w:sz w:val="20"/>
+              </w:rPr>
+              <w:t>Upload file, comma separated (*.csv) or tab delimited</w:t>
+            </w:r>
             <w:r>
               <w:rPr>
                 <w:b/>
@@ -2175,17 +2034,8 @@
                 <w:b/>
                 <w:sz w:val="20"/>
               </w:rPr>
-              <w:t>&gt;</w:t>
-            </w:r>
-            <w:proofErr w:type="spellStart"/>
-            <w:r>
-              <w:rPr>
-                <w:b/>
-                <w:sz w:val="20"/>
-              </w:rPr>
-              <w:t>Click</w:t>
-            </w:r>
-            <w:proofErr w:type="spellEnd"/>
+              <w:t>&gt;Click</w:t>
+            </w:r>
             <w:r>
               <w:rPr>
                 <w:b/>
@@ -2416,17 +2266,8 @@
                 <w:b/>
                 <w:sz w:val="20"/>
               </w:rPr>
-              <w:t>&gt;</w:t>
-            </w:r>
-            <w:proofErr w:type="spellStart"/>
-            <w:r>
-              <w:rPr>
-                <w:b/>
-                <w:sz w:val="20"/>
-              </w:rPr>
-              <w:t>Click</w:t>
-            </w:r>
-            <w:proofErr w:type="spellEnd"/>
+              <w:t>&gt;Click</w:t>
+            </w:r>
             <w:r>
               <w:rPr>
                 <w:b/>
@@ -2455,23 +2296,7 @@
                 <w:b/>
                 <w:sz w:val="20"/>
               </w:rPr>
-              <w:t xml:space="preserve">“Archivo con formato </w:t>
-            </w:r>
-            <w:proofErr w:type="spellStart"/>
-            <w:r>
-              <w:rPr>
-                <w:b/>
-                <w:sz w:val="20"/>
-              </w:rPr>
-              <w:t>repse</w:t>
-            </w:r>
-            <w:proofErr w:type="spellEnd"/>
-            <w:r>
-              <w:rPr>
-                <w:b/>
-                <w:sz w:val="20"/>
-              </w:rPr>
-              <w:t>”</w:t>
+              <w:t>“Archivo con formato repse”</w:t>
             </w:r>
           </w:p>
           <w:p>
@@ -2498,17 +2323,8 @@
                 <w:b/>
                 <w:sz w:val="20"/>
               </w:rPr>
-              <w:t>&gt;</w:t>
-            </w:r>
-            <w:proofErr w:type="spellStart"/>
-            <w:r>
-              <w:rPr>
-                <w:b/>
-                <w:sz w:val="20"/>
-              </w:rPr>
-              <w:t>Click</w:t>
-            </w:r>
-            <w:proofErr w:type="spellEnd"/>
+              <w:t>&gt;Click</w:t>
+            </w:r>
             <w:r>
               <w:rPr>
                 <w:b/>
@@ -2718,17 +2534,8 @@
                 <w:b/>
                 <w:sz w:val="20"/>
               </w:rPr>
-              <w:t>&gt;</w:t>
-            </w:r>
-            <w:proofErr w:type="spellStart"/>
-            <w:r>
-              <w:rPr>
-                <w:b/>
-                <w:sz w:val="20"/>
-              </w:rPr>
-              <w:t>Click</w:t>
-            </w:r>
-            <w:proofErr w:type="spellEnd"/>
+              <w:t>&gt;Click</w:t>
+            </w:r>
             <w:r>
               <w:rPr>
                 <w:b/>
@@ -2760,13 +2567,8 @@
               <w:t>“</w:t>
             </w:r>
             <w:r>
-              <w:t xml:space="preserve">Target </w:t>
-            </w:r>
-            <w:proofErr w:type="spellStart"/>
-            <w:r>
-              <w:t>Column</w:t>
-            </w:r>
-            <w:proofErr w:type="spellEnd"/>
+              <w:t>Target Column</w:t>
+            </w:r>
             <w:r>
               <w:rPr>
                 <w:b/>
@@ -2815,23 +2617,7 @@
               <w:t>&gt;”</w:t>
             </w:r>
             <w:r>
-              <w:t xml:space="preserve"> </w:t>
-            </w:r>
-            <w:proofErr w:type="spellStart"/>
-            <w:r>
-              <w:t>Source</w:t>
-            </w:r>
-            <w:proofErr w:type="spellEnd"/>
-            <w:r>
-              <w:t xml:space="preserve"> </w:t>
-            </w:r>
-            <w:proofErr w:type="spellStart"/>
-            <w:r>
-              <w:t>Column</w:t>
-            </w:r>
-            <w:proofErr w:type="spellEnd"/>
-            <w:r>
-              <w:t>” nos indica la columna de nuestro documento CSV.</w:t>
+              <w:t xml:space="preserve"> Source Column” nos indica la columna de nuestro documento CSV.</w:t>
             </w:r>
           </w:p>
           <w:p>
@@ -2875,17 +2661,8 @@
                 <w:b/>
                 <w:sz w:val="20"/>
               </w:rPr>
-              <w:t>&gt;</w:t>
-            </w:r>
-            <w:proofErr w:type="spellStart"/>
-            <w:r>
-              <w:rPr>
-                <w:b/>
-                <w:sz w:val="20"/>
-              </w:rPr>
-              <w:t>Click</w:t>
-            </w:r>
-            <w:proofErr w:type="spellEnd"/>
+              <w:t>&gt;Click</w:t>
+            </w:r>
             <w:r>
               <w:rPr>
                 <w:b/>
@@ -3141,17 +2918,8 @@
                 <w:b/>
                 <w:sz w:val="20"/>
               </w:rPr>
-              <w:t>&gt;</w:t>
-            </w:r>
-            <w:proofErr w:type="spellStart"/>
-            <w:r>
-              <w:rPr>
-                <w:b/>
-                <w:sz w:val="20"/>
-              </w:rPr>
-              <w:t>Click</w:t>
-            </w:r>
-            <w:proofErr w:type="spellEnd"/>
+              <w:t>&gt;Click</w:t>
+            </w:r>
             <w:r>
               <w:rPr>
                 <w:b/>
@@ -3378,17 +3146,8 @@
                 <w:b/>
                 <w:sz w:val="20"/>
               </w:rPr>
-              <w:t>&gt;</w:t>
-            </w:r>
-            <w:proofErr w:type="spellStart"/>
-            <w:r>
-              <w:rPr>
-                <w:b/>
-                <w:sz w:val="20"/>
-              </w:rPr>
-              <w:t>Click</w:t>
-            </w:r>
-            <w:proofErr w:type="spellEnd"/>
+              <w:t>&gt;Click</w:t>
+            </w:r>
             <w:r>
               <w:rPr>
                 <w:b/>
@@ -3714,17 +3473,8 @@
                 <w:b/>
                 <w:sz w:val="20"/>
               </w:rPr>
-              <w:t>&gt;</w:t>
-            </w:r>
-            <w:proofErr w:type="spellStart"/>
-            <w:r>
-              <w:rPr>
-                <w:b/>
-                <w:sz w:val="20"/>
-              </w:rPr>
-              <w:t>Click</w:t>
-            </w:r>
-            <w:proofErr w:type="spellEnd"/>
+              <w:t>&gt;Click</w:t>
+            </w:r>
             <w:r>
               <w:rPr>
                 <w:b/>
@@ -3753,23 +3503,7 @@
                 <w:b/>
                 <w:sz w:val="20"/>
               </w:rPr>
-              <w:t xml:space="preserve">“Reporte </w:t>
-            </w:r>
-            <w:proofErr w:type="spellStart"/>
-            <w:r>
-              <w:rPr>
-                <w:b/>
-                <w:sz w:val="20"/>
-              </w:rPr>
-              <w:t>exclusion</w:t>
-            </w:r>
-            <w:proofErr w:type="spellEnd"/>
-            <w:r>
-              <w:rPr>
-                <w:b/>
-                <w:sz w:val="20"/>
-              </w:rPr>
-              <w:t>”</w:t>
+              <w:t>“Reporte exclusion”</w:t>
             </w:r>
           </w:p>
           <w:p>
@@ -3974,39 +3708,7 @@
                 <w:b/>
                 <w:sz w:val="20"/>
               </w:rPr>
-              <w:t>&gt;</w:t>
-            </w:r>
-            <w:proofErr w:type="spellStart"/>
-            <w:r>
-              <w:rPr>
-                <w:b/>
-                <w:sz w:val="20"/>
-              </w:rPr>
-              <w:t>Click</w:t>
-            </w:r>
-            <w:proofErr w:type="spellEnd"/>
-            <w:r>
-              <w:rPr>
-                <w:b/>
-                <w:sz w:val="20"/>
-              </w:rPr>
-              <w:t xml:space="preserve"> en botón “</w:t>
-            </w:r>
-            <w:proofErr w:type="spellStart"/>
-            <w:r>
-              <w:rPr>
-                <w:b/>
-                <w:sz w:val="20"/>
-              </w:rPr>
-              <w:t>Save</w:t>
-            </w:r>
-            <w:proofErr w:type="spellEnd"/>
-            <w:r>
-              <w:rPr>
-                <w:b/>
-                <w:sz w:val="20"/>
-              </w:rPr>
-              <w:t>” para ver visualizados los cambios.</w:t>
+              <w:t>&gt;Click en botón “Save” para ver visualizados los cambios.</w:t>
             </w:r>
           </w:p>
           <w:p>

</xml_diff>